<commit_message>
First day turn in completed
</commit_message>
<xml_diff>
--- a/Documentatie/Acceptatie testplan.docx
+++ b/Documentatie/Acceptatie testplan.docx
@@ -73,12 +73,14 @@
                         <w:rFonts w:asciiTheme="majorHAnsi" w:eastAsiaTheme="majorEastAsia" w:hAnsiTheme="majorHAnsi" w:cstheme="majorBidi"/>
                       </w:rPr>
                     </w:pPr>
+                    <w:proofErr w:type="spellStart"/>
                     <w:r>
                       <w:rPr>
                         <w:rFonts w:asciiTheme="majorHAnsi" w:eastAsiaTheme="majorEastAsia" w:hAnsiTheme="majorHAnsi" w:cstheme="majorBidi"/>
                       </w:rPr>
                       <w:t>Fontys</w:t>
                     </w:r>
+                    <w:proofErr w:type="spellEnd"/>
                   </w:p>
                 </w:tc>
               </w:sdtContent>
@@ -1816,21 +1818,53 @@
           <w:rFonts w:cs="Arial"/>
           <w:lang w:val="nl-NL" w:eastAsia="nl-NL"/>
         </w:rPr>
-        <w:t>uit het User Requir</w:t>
-      </w:r>
+        <w:t xml:space="preserve">uit het User </w:t>
+      </w:r>
+      <w:proofErr w:type="spellStart"/>
       <w:r>
         <w:rPr>
           <w:rFonts w:cs="Arial"/>
           <w:lang w:val="nl-NL" w:eastAsia="nl-NL"/>
         </w:rPr>
-        <w:t>e</w:t>
+        <w:t>Requir</w:t>
       </w:r>
       <w:r>
         <w:rPr>
           <w:rFonts w:cs="Arial"/>
           <w:lang w:val="nl-NL" w:eastAsia="nl-NL"/>
         </w:rPr>
-        <w:t>ments Specification (URS-)document</w:t>
+        <w:t>e</w:t>
+      </w:r>
+      <w:r>
+        <w:rPr>
+          <w:rFonts w:cs="Arial"/>
+          <w:lang w:val="nl-NL" w:eastAsia="nl-NL"/>
+        </w:rPr>
+        <w:t>ments</w:t>
+      </w:r>
+      <w:proofErr w:type="spellEnd"/>
+      <w:r>
+        <w:rPr>
+          <w:rFonts w:cs="Arial"/>
+          <w:lang w:val="nl-NL" w:eastAsia="nl-NL"/>
+        </w:rPr>
+        <w:t xml:space="preserve"> </w:t>
+      </w:r>
+      <w:proofErr w:type="spellStart"/>
+      <w:r>
+        <w:rPr>
+          <w:rFonts w:cs="Arial"/>
+          <w:lang w:val="nl-NL" w:eastAsia="nl-NL"/>
+        </w:rPr>
+        <w:t>Specification</w:t>
+      </w:r>
+      <w:proofErr w:type="spellEnd"/>
+      <w:r>
+        <w:rPr>
+          <w:rFonts w:cs="Arial"/>
+          <w:lang w:val="nl-NL" w:eastAsia="nl-NL"/>
+        </w:rPr>
+        <w:t xml:space="preserve"> (URS-)document</w:t>
       </w:r>
       <w:r>
         <w:rPr>
@@ -2129,13 +2163,35 @@
         <w:rPr>
           <w:lang w:val="nl-NL"/>
         </w:rPr>
-        <w:t xml:space="preserve"> die gerelateerd zijn aan requirements</w:t>
-      </w:r>
-      <w:r>
-        <w:rPr>
-          <w:lang w:val="nl-NL"/>
-        </w:rPr>
-        <w:t xml:space="preserve"> met MoSCoW criteria M (Must Have) </w:t>
+        <w:t xml:space="preserve"> die gerelateerd zijn aan </w:t>
+      </w:r>
+      <w:proofErr w:type="spellStart"/>
+      <w:r>
+        <w:rPr>
+          <w:lang w:val="nl-NL"/>
+        </w:rPr>
+        <w:t>requirements</w:t>
+      </w:r>
+      <w:proofErr w:type="spellEnd"/>
+      <w:r>
+        <w:rPr>
+          <w:lang w:val="nl-NL"/>
+        </w:rPr>
+        <w:t xml:space="preserve"> met </w:t>
+      </w:r>
+      <w:proofErr w:type="spellStart"/>
+      <w:r>
+        <w:rPr>
+          <w:lang w:val="nl-NL"/>
+        </w:rPr>
+        <w:t>MoSCoW</w:t>
+      </w:r>
+      <w:proofErr w:type="spellEnd"/>
+      <w:r>
+        <w:rPr>
+          <w:lang w:val="nl-NL"/>
+        </w:rPr>
+        <w:t xml:space="preserve"> criteria M (Must Have) </w:t>
       </w:r>
       <w:r>
         <w:rPr>
@@ -2159,25 +2215,67 @@
         <w:rPr>
           <w:lang w:val="nl-NL"/>
         </w:rPr>
-        <w:t xml:space="preserve">De testgevallen die gerelateerd zijn aan requirements </w:t>
-      </w:r>
-      <w:r>
-        <w:rPr>
-          <w:lang w:val="nl-NL"/>
-        </w:rPr>
-        <w:t>met MoSCoW criteria S</w:t>
-      </w:r>
-      <w:r>
-        <w:rPr>
-          <w:lang w:val="nl-NL"/>
-        </w:rPr>
-        <w:t xml:space="preserve"> (Sh</w:t>
-      </w:r>
-      <w:r>
-        <w:rPr>
-          <w:lang w:val="nl-NL"/>
-        </w:rPr>
-        <w:t xml:space="preserve">ould Have) </w:t>
+        <w:t xml:space="preserve">De testgevallen die gerelateerd zijn aan </w:t>
+      </w:r>
+      <w:proofErr w:type="spellStart"/>
+      <w:r>
+        <w:rPr>
+          <w:lang w:val="nl-NL"/>
+        </w:rPr>
+        <w:t>requirements</w:t>
+      </w:r>
+      <w:proofErr w:type="spellEnd"/>
+      <w:r>
+        <w:rPr>
+          <w:lang w:val="nl-NL"/>
+        </w:rPr>
+        <w:t xml:space="preserve"> </w:t>
+      </w:r>
+      <w:r>
+        <w:rPr>
+          <w:lang w:val="nl-NL"/>
+        </w:rPr>
+        <w:t xml:space="preserve">met </w:t>
+      </w:r>
+      <w:proofErr w:type="spellStart"/>
+      <w:r>
+        <w:rPr>
+          <w:lang w:val="nl-NL"/>
+        </w:rPr>
+        <w:t>MoSCoW</w:t>
+      </w:r>
+      <w:proofErr w:type="spellEnd"/>
+      <w:r>
+        <w:rPr>
+          <w:lang w:val="nl-NL"/>
+        </w:rPr>
+        <w:t xml:space="preserve"> criteria S</w:t>
+      </w:r>
+      <w:r>
+        <w:rPr>
+          <w:lang w:val="nl-NL"/>
+        </w:rPr>
+        <w:t xml:space="preserve"> (</w:t>
+      </w:r>
+      <w:proofErr w:type="spellStart"/>
+      <w:r>
+        <w:rPr>
+          <w:lang w:val="nl-NL"/>
+        </w:rPr>
+        <w:t>Sh</w:t>
+      </w:r>
+      <w:r>
+        <w:rPr>
+          <w:lang w:val="nl-NL"/>
+        </w:rPr>
+        <w:t>ould</w:t>
+      </w:r>
+      <w:proofErr w:type="spellEnd"/>
+      <w:r>
+        <w:rPr>
+          <w:lang w:val="nl-NL"/>
+        </w:rPr>
+        <w:t xml:space="preserve"> Have) </w:t>
       </w:r>
       <w:r>
         <w:rPr>
@@ -2219,13 +2317,55 @@
         <w:rPr>
           <w:lang w:val="nl-NL"/>
         </w:rPr>
-        <w:t xml:space="preserve">die gerelateerd zijn aan requirements </w:t>
-      </w:r>
-      <w:r>
-        <w:rPr>
-          <w:lang w:val="nl-NL"/>
-        </w:rPr>
-        <w:t xml:space="preserve">met MoSCoW criteria C (Could Have) </w:t>
+        <w:t xml:space="preserve">die gerelateerd zijn aan </w:t>
+      </w:r>
+      <w:proofErr w:type="spellStart"/>
+      <w:r>
+        <w:rPr>
+          <w:lang w:val="nl-NL"/>
+        </w:rPr>
+        <w:t>requirements</w:t>
+      </w:r>
+      <w:proofErr w:type="spellEnd"/>
+      <w:r>
+        <w:rPr>
+          <w:lang w:val="nl-NL"/>
+        </w:rPr>
+        <w:t xml:space="preserve"> </w:t>
+      </w:r>
+      <w:r>
+        <w:rPr>
+          <w:lang w:val="nl-NL"/>
+        </w:rPr>
+        <w:t xml:space="preserve">met </w:t>
+      </w:r>
+      <w:proofErr w:type="spellStart"/>
+      <w:r>
+        <w:rPr>
+          <w:lang w:val="nl-NL"/>
+        </w:rPr>
+        <w:t>MoSCoW</w:t>
+      </w:r>
+      <w:proofErr w:type="spellEnd"/>
+      <w:r>
+        <w:rPr>
+          <w:lang w:val="nl-NL"/>
+        </w:rPr>
+        <w:t xml:space="preserve"> criteria C (</w:t>
+      </w:r>
+      <w:proofErr w:type="spellStart"/>
+      <w:r>
+        <w:rPr>
+          <w:lang w:val="nl-NL"/>
+        </w:rPr>
+        <w:t>Could</w:t>
+      </w:r>
+      <w:proofErr w:type="spellEnd"/>
+      <w:r>
+        <w:rPr>
+          <w:lang w:val="nl-NL"/>
+        </w:rPr>
+        <w:t xml:space="preserve"> Have) </w:t>
       </w:r>
       <w:r>
         <w:rPr>
@@ -2384,6 +2524,7 @@
       </w:pPr>
       <w:bookmarkStart w:id="15" w:name="_Toc266354852"/>
       <w:bookmarkStart w:id="16" w:name="_Toc441052686"/>
+      <w:proofErr w:type="spellStart"/>
       <w:r>
         <w:rPr>
           <w:lang w:val="en-GB"/>
@@ -2391,6 +2532,7 @@
         <w:lastRenderedPageBreak/>
         <w:t>Functionele</w:t>
       </w:r>
+      <w:proofErr w:type="spellEnd"/>
       <w:r>
         <w:rPr>
           <w:lang w:val="en-GB"/>
@@ -2401,7 +2543,35 @@
         <w:rPr>
           <w:lang w:val="en-GB"/>
         </w:rPr>
-        <w:t xml:space="preserve"> en dekking door Test Cases</w:t>
+        <w:t xml:space="preserve"> </w:t>
+      </w:r>
+      <w:proofErr w:type="spellStart"/>
+      <w:r>
+        <w:rPr>
+          <w:lang w:val="en-GB"/>
+        </w:rPr>
+        <w:t>en</w:t>
+      </w:r>
+      <w:proofErr w:type="spellEnd"/>
+      <w:r>
+        <w:rPr>
+          <w:lang w:val="en-GB"/>
+        </w:rPr>
+        <w:t xml:space="preserve"> </w:t>
+      </w:r>
+      <w:proofErr w:type="spellStart"/>
+      <w:r>
+        <w:rPr>
+          <w:lang w:val="en-GB"/>
+        </w:rPr>
+        <w:t>dekking</w:t>
+      </w:r>
+      <w:proofErr w:type="spellEnd"/>
+      <w:r>
+        <w:rPr>
+          <w:lang w:val="en-GB"/>
+        </w:rPr>
+        <w:t xml:space="preserve"> door Test Cases</w:t>
       </w:r>
       <w:bookmarkEnd w:id="15"/>
       <w:bookmarkEnd w:id="16"/>
@@ -2419,10 +2589,18 @@
         <w:rPr>
           <w:lang w:val="nl-NL"/>
         </w:rPr>
-        <w:t>Functionele Requirements</w:t>
+        <w:t xml:space="preserve">Functionele </w:t>
+      </w:r>
+      <w:proofErr w:type="spellStart"/>
+      <w:r>
+        <w:rPr>
+          <w:lang w:val="nl-NL"/>
+        </w:rPr>
+        <w:t>Requirements</w:t>
       </w:r>
       <w:bookmarkEnd w:id="17"/>
       <w:bookmarkEnd w:id="18"/>
+      <w:proofErr w:type="spellEnd"/>
     </w:p>
     <w:p>
       <w:pPr>
@@ -2435,13 +2613,55 @@
         <w:rPr>
           <w:lang w:val="nl-NL"/>
         </w:rPr>
-        <w:t>De functionele en non-functionele requirements uit het URS</w:t>
-      </w:r>
-      <w:r>
-        <w:rPr>
-          <w:lang w:val="nl-NL"/>
-        </w:rPr>
-        <w:t xml:space="preserve"> (User Requirements Specification)-document</w:t>
+        <w:t xml:space="preserve">De functionele en non-functionele </w:t>
+      </w:r>
+      <w:proofErr w:type="spellStart"/>
+      <w:r>
+        <w:rPr>
+          <w:lang w:val="nl-NL"/>
+        </w:rPr>
+        <w:t>requirements</w:t>
+      </w:r>
+      <w:proofErr w:type="spellEnd"/>
+      <w:r>
+        <w:rPr>
+          <w:lang w:val="nl-NL"/>
+        </w:rPr>
+        <w:t xml:space="preserve"> uit het URS</w:t>
+      </w:r>
+      <w:r>
+        <w:rPr>
+          <w:lang w:val="nl-NL"/>
+        </w:rPr>
+        <w:t xml:space="preserve"> (User </w:t>
+      </w:r>
+      <w:proofErr w:type="spellStart"/>
+      <w:r>
+        <w:rPr>
+          <w:lang w:val="nl-NL"/>
+        </w:rPr>
+        <w:t>Requirements</w:t>
+      </w:r>
+      <w:proofErr w:type="spellEnd"/>
+      <w:r>
+        <w:rPr>
+          <w:lang w:val="nl-NL"/>
+        </w:rPr>
+        <w:t xml:space="preserve"> </w:t>
+      </w:r>
+      <w:proofErr w:type="spellStart"/>
+      <w:r>
+        <w:rPr>
+          <w:lang w:val="nl-NL"/>
+        </w:rPr>
+        <w:t>Specification</w:t>
+      </w:r>
+      <w:proofErr w:type="spellEnd"/>
+      <w:r>
+        <w:rPr>
+          <w:lang w:val="nl-NL"/>
+        </w:rPr>
+        <w:t>)-document</w:t>
       </w:r>
       <w:r>
         <w:rPr>
@@ -2464,8 +2684,13 @@
         </w:rPr>
       </w:pPr>
       <w:r>
-        <w:t>Must haves</w:t>
-      </w:r>
+        <w:t xml:space="preserve">Must </w:t>
+      </w:r>
+      <w:proofErr w:type="spellStart"/>
+      <w:r>
+        <w:t>haves</w:t>
+      </w:r>
+      <w:proofErr w:type="spellEnd"/>
       <w:r>
         <w:rPr>
           <w:rFonts w:eastAsiaTheme="majorEastAsia"/>
@@ -2537,6 +2762,7 @@
                 <w:color w:val="000000"/>
               </w:rPr>
             </w:pPr>
+            <w:proofErr w:type="spellStart"/>
             <w:r>
               <w:rPr>
                 <w:rFonts w:ascii="Calibri" w:hAnsi="Calibri"/>
@@ -2544,6 +2770,7 @@
               </w:rPr>
               <w:t>Omschrijving</w:t>
             </w:r>
+            <w:proofErr w:type="spellEnd"/>
           </w:p>
         </w:tc>
         <w:tc>
@@ -2566,13 +2793,31 @@
                 <w:color w:val="000000"/>
               </w:rPr>
             </w:pPr>
+            <w:proofErr w:type="spellStart"/>
             <w:r>
               <w:rPr>
                 <w:rFonts w:ascii="Calibri" w:hAnsi="Calibri"/>
                 <w:color w:val="000000"/>
               </w:rPr>
-              <w:t>MoSCoW Prio</w:t>
-            </w:r>
+              <w:t>MoSCoW</w:t>
+            </w:r>
+            <w:proofErr w:type="spellEnd"/>
+            <w:r>
+              <w:rPr>
+                <w:rFonts w:ascii="Calibri" w:hAnsi="Calibri"/>
+                <w:color w:val="000000"/>
+              </w:rPr>
+              <w:t xml:space="preserve"> </w:t>
+            </w:r>
+            <w:proofErr w:type="spellStart"/>
+            <w:r>
+              <w:rPr>
+                <w:rFonts w:ascii="Calibri" w:hAnsi="Calibri"/>
+                <w:color w:val="000000"/>
+              </w:rPr>
+              <w:t>Prio</w:t>
+            </w:r>
+            <w:proofErr w:type="spellEnd"/>
           </w:p>
         </w:tc>
         <w:tc>
@@ -2594,6 +2839,7 @@
                 <w:color w:val="000000"/>
               </w:rPr>
             </w:pPr>
+            <w:proofErr w:type="spellStart"/>
             <w:r>
               <w:rPr>
                 <w:rFonts w:ascii="Calibri" w:hAnsi="Calibri"/>
@@ -2601,6 +2847,7 @@
               </w:rPr>
               <w:t>Opmerkingen</w:t>
             </w:r>
+            <w:proofErr w:type="spellEnd"/>
           </w:p>
         </w:tc>
       </w:tr>
@@ -2714,7 +2961,25 @@
                 <w:color w:val="000000"/>
                 <w:lang w:val="nl-NL"/>
               </w:rPr>
-              <w:t>Indien gebruiker admin rechten heeft krijgt hij toegang tot meer onderdelen van de applicatie.</w:t>
+              <w:t xml:space="preserve">Indien gebruiker </w:t>
+            </w:r>
+            <w:proofErr w:type="spellStart"/>
+            <w:r>
+              <w:rPr>
+                <w:rFonts w:ascii="Calibri" w:hAnsi="Calibri"/>
+                <w:color w:val="000000"/>
+                <w:lang w:val="nl-NL"/>
+              </w:rPr>
+              <w:t>admin</w:t>
+            </w:r>
+            <w:proofErr w:type="spellEnd"/>
+            <w:r>
+              <w:rPr>
+                <w:rFonts w:ascii="Calibri" w:hAnsi="Calibri"/>
+                <w:color w:val="000000"/>
+                <w:lang w:val="nl-NL"/>
+              </w:rPr>
+              <w:t xml:space="preserve"> rechten heeft krijgt hij toegang tot meer onderdelen van de applicatie.</w:t>
             </w:r>
           </w:p>
         </w:tc>
@@ -3602,9 +3867,19 @@
       <w:pPr>
         <w:pStyle w:val="Kop4"/>
       </w:pPr>
-      <w:r>
-        <w:t>Should haves</w:t>
-      </w:r>
+      <w:proofErr w:type="spellStart"/>
+      <w:r>
+        <w:t>Should</w:t>
+      </w:r>
+      <w:proofErr w:type="spellEnd"/>
+      <w:r>
+        <w:t xml:space="preserve"> </w:t>
+      </w:r>
+      <w:proofErr w:type="spellStart"/>
+      <w:r>
+        <w:t>haves</w:t>
+      </w:r>
+      <w:proofErr w:type="spellEnd"/>
       <w:r>
         <w:t xml:space="preserve"> </w:t>
       </w:r>
@@ -3673,6 +3948,7 @@
                 <w:color w:val="000000"/>
               </w:rPr>
             </w:pPr>
+            <w:proofErr w:type="spellStart"/>
             <w:r>
               <w:rPr>
                 <w:rFonts w:ascii="Calibri" w:hAnsi="Calibri"/>
@@ -3680,6 +3956,7 @@
               </w:rPr>
               <w:t>Omschrijving</w:t>
             </w:r>
+            <w:proofErr w:type="spellEnd"/>
           </w:p>
         </w:tc>
         <w:tc>
@@ -3702,13 +3979,31 @@
                 <w:color w:val="000000"/>
               </w:rPr>
             </w:pPr>
+            <w:proofErr w:type="spellStart"/>
             <w:r>
               <w:rPr>
                 <w:rFonts w:ascii="Calibri" w:hAnsi="Calibri"/>
                 <w:color w:val="000000"/>
               </w:rPr>
-              <w:t>MoSCoW Prio</w:t>
-            </w:r>
+              <w:t>MoSCoW</w:t>
+            </w:r>
+            <w:proofErr w:type="spellEnd"/>
+            <w:r>
+              <w:rPr>
+                <w:rFonts w:ascii="Calibri" w:hAnsi="Calibri"/>
+                <w:color w:val="000000"/>
+              </w:rPr>
+              <w:t xml:space="preserve"> </w:t>
+            </w:r>
+            <w:proofErr w:type="spellStart"/>
+            <w:r>
+              <w:rPr>
+                <w:rFonts w:ascii="Calibri" w:hAnsi="Calibri"/>
+                <w:color w:val="000000"/>
+              </w:rPr>
+              <w:t>Prio</w:t>
+            </w:r>
+            <w:proofErr w:type="spellEnd"/>
           </w:p>
         </w:tc>
         <w:tc>
@@ -3730,6 +4025,7 @@
                 <w:color w:val="000000"/>
               </w:rPr>
             </w:pPr>
+            <w:proofErr w:type="spellStart"/>
             <w:r>
               <w:rPr>
                 <w:rFonts w:ascii="Calibri" w:hAnsi="Calibri"/>
@@ -3737,6 +4033,7 @@
               </w:rPr>
               <w:t>Opmerkingen</w:t>
             </w:r>
+            <w:proofErr w:type="spellEnd"/>
           </w:p>
         </w:tc>
       </w:tr>
@@ -3994,10 +4291,20 @@
       <w:pPr>
         <w:pStyle w:val="Kop4"/>
       </w:pPr>
+      <w:proofErr w:type="spellStart"/>
       <w:r>
         <w:lastRenderedPageBreak/>
-        <w:t>Could haves</w:t>
-      </w:r>
+        <w:t>Could</w:t>
+      </w:r>
+      <w:proofErr w:type="spellEnd"/>
+      <w:r>
+        <w:t xml:space="preserve"> </w:t>
+      </w:r>
+      <w:proofErr w:type="spellStart"/>
+      <w:r>
+        <w:t>haves</w:t>
+      </w:r>
+      <w:proofErr w:type="spellEnd"/>
     </w:p>
     <w:tbl>
       <w:tblPr>
@@ -4063,6 +4370,7 @@
                 <w:color w:val="000000"/>
               </w:rPr>
             </w:pPr>
+            <w:proofErr w:type="spellStart"/>
             <w:r>
               <w:rPr>
                 <w:rFonts w:ascii="Calibri" w:hAnsi="Calibri"/>
@@ -4070,6 +4378,7 @@
               </w:rPr>
               <w:t>Omschrijving</w:t>
             </w:r>
+            <w:proofErr w:type="spellEnd"/>
           </w:p>
         </w:tc>
         <w:tc>
@@ -4092,13 +4401,31 @@
                 <w:color w:val="000000"/>
               </w:rPr>
             </w:pPr>
+            <w:proofErr w:type="spellStart"/>
             <w:r>
               <w:rPr>
                 <w:rFonts w:ascii="Calibri" w:hAnsi="Calibri"/>
                 <w:color w:val="000000"/>
               </w:rPr>
-              <w:t>MoSCoW Prio</w:t>
-            </w:r>
+              <w:t>MoSCoW</w:t>
+            </w:r>
+            <w:proofErr w:type="spellEnd"/>
+            <w:r>
+              <w:rPr>
+                <w:rFonts w:ascii="Calibri" w:hAnsi="Calibri"/>
+                <w:color w:val="000000"/>
+              </w:rPr>
+              <w:t xml:space="preserve"> </w:t>
+            </w:r>
+            <w:proofErr w:type="spellStart"/>
+            <w:r>
+              <w:rPr>
+                <w:rFonts w:ascii="Calibri" w:hAnsi="Calibri"/>
+                <w:color w:val="000000"/>
+              </w:rPr>
+              <w:t>Prio</w:t>
+            </w:r>
+            <w:proofErr w:type="spellEnd"/>
           </w:p>
         </w:tc>
         <w:tc>
@@ -4120,6 +4447,7 @@
                 <w:color w:val="000000"/>
               </w:rPr>
             </w:pPr>
+            <w:proofErr w:type="spellStart"/>
             <w:r>
               <w:rPr>
                 <w:rFonts w:ascii="Calibri" w:hAnsi="Calibri"/>
@@ -4127,6 +4455,7 @@
               </w:rPr>
               <w:t>Opmerkingen</w:t>
             </w:r>
+            <w:proofErr w:type="spellEnd"/>
           </w:p>
         </w:tc>
       </w:tr>
@@ -4609,7 +4938,21 @@
               <w:rPr>
                 <w:lang w:val="nl-NL"/>
               </w:rPr>
-              <w:t>Een admin moet boten kunnen toevoegen, wijzigen en verwijderen.</w:t>
+              <w:t xml:space="preserve">Een </w:t>
+            </w:r>
+            <w:proofErr w:type="spellStart"/>
+            <w:r>
+              <w:rPr>
+                <w:lang w:val="nl-NL"/>
+              </w:rPr>
+              <w:t>admin</w:t>
+            </w:r>
+            <w:proofErr w:type="spellEnd"/>
+            <w:r>
+              <w:rPr>
+                <w:lang w:val="nl-NL"/>
+              </w:rPr>
+              <w:t xml:space="preserve"> moet boten kunnen toevoegen, wijzigen en verwijderen.</w:t>
             </w:r>
           </w:p>
         </w:tc>
@@ -4716,7 +5059,21 @@
               <w:rPr>
                 <w:lang w:val="nl-NL"/>
               </w:rPr>
-              <w:t>Een admin moet artikelen kunnen toevoegen, wijzigen en verwijderen.</w:t>
+              <w:t xml:space="preserve">Een </w:t>
+            </w:r>
+            <w:proofErr w:type="spellStart"/>
+            <w:r>
+              <w:rPr>
+                <w:lang w:val="nl-NL"/>
+              </w:rPr>
+              <w:t>admin</w:t>
+            </w:r>
+            <w:proofErr w:type="spellEnd"/>
+            <w:r>
+              <w:rPr>
+                <w:lang w:val="nl-NL"/>
+              </w:rPr>
+              <w:t xml:space="preserve"> moet artikelen kunnen toevoegen, wijzigen en verwijderen.</w:t>
             </w:r>
           </w:p>
         </w:tc>
@@ -4873,12 +5230,40 @@
       </w:r>
       <w:bookmarkEnd w:id="21"/>
       <w:bookmarkEnd w:id="22"/>
-      <w:r>
-        <w:rPr>
-          <w:lang w:val="nl-NL"/>
-        </w:rPr>
-        <w:t>‘T Sloepske</w:t>
-      </w:r>
+      <w:proofErr w:type="spellStart"/>
+      <w:r>
+        <w:rPr>
+          <w:lang w:val="nl-NL"/>
+        </w:rPr>
+        <w:t>‘</w:t>
+      </w:r>
+      <w:r>
+        <w:rPr>
+          <w:lang w:val="nl-NL"/>
+        </w:rPr>
+        <w:t>T</w:t>
+      </w:r>
+      <w:proofErr w:type="spellEnd"/>
+      <w:r>
+        <w:rPr>
+          <w:lang w:val="nl-NL"/>
+        </w:rPr>
+        <w:t xml:space="preserve"> </w:t>
+      </w:r>
+      <w:proofErr w:type="spellStart"/>
+      <w:r>
+        <w:rPr>
+          <w:lang w:val="nl-NL"/>
+        </w:rPr>
+        <w:t>Sloep</w:t>
+      </w:r>
+      <w:r>
+        <w:rPr>
+          <w:lang w:val="nl-NL"/>
+        </w:rPr>
+        <w:t>ke</w:t>
+      </w:r>
+      <w:proofErr w:type="spellEnd"/>
     </w:p>
     <w:p>
       <w:pPr>
@@ -8157,8 +8542,6 @@
         </w:rPr>
         <w:t>niet geaccepteerd</w:t>
       </w:r>
-      <w:bookmarkStart w:id="25" w:name="_GoBack"/>
-      <w:bookmarkEnd w:id="25"/>
     </w:p>
     <w:p>
       <w:pPr>
@@ -8169,8 +8552,12 @@
       </w:pPr>
     </w:p>
     <w:sectPr>
-      <w:headerReference w:type="default" r:id="rId14"/>
-      <w:footerReference w:type="default" r:id="rId15"/>
+      <w:headerReference w:type="even" r:id="rId14"/>
+      <w:headerReference w:type="default" r:id="rId15"/>
+      <w:footerReference w:type="even" r:id="rId16"/>
+      <w:footerReference w:type="default" r:id="rId17"/>
+      <w:headerReference w:type="first" r:id="rId18"/>
+      <w:footerReference w:type="first" r:id="rId19"/>
       <w:pgSz w:w="11909" w:h="16834" w:code="9"/>
       <w:pgMar w:top="1440" w:right="1440" w:bottom="1440" w:left="1440" w:header="720" w:footer="720" w:gutter="0"/>
       <w:cols w:space="720"/>
@@ -8205,11 +8592,23 @@
   <w:p>
     <w:pPr>
       <w:pStyle w:val="Voettekst"/>
+    </w:pPr>
+  </w:p>
+</w:ftr>
+</file>
+
+<file path=word/footer2.xml><?xml version="1.0" encoding="utf-8"?>
+<w:ftr xmlns:wpc="http://schemas.microsoft.com/office/word/2010/wordprocessingCanvas" xmlns:cx="http://schemas.microsoft.com/office/drawing/2014/chartex" xmlns:cx1="http://schemas.microsoft.com/office/drawing/2015/9/8/chartex" xmlns:cx2="http://schemas.microsoft.com/office/drawing/2015/10/21/chartex" xmlns:mc="http://schemas.openxmlformats.org/markup-compatibility/2006" xmlns:o="urn:schemas-microsoft-com:office:office" xmlns:r="http://schemas.openxmlformats.org/officeDocument/2006/relationships" xmlns:m="http://schemas.openxmlformats.org/officeDocument/2006/math" xmlns:v="urn:schemas-microsoft-com:vml" xmlns:wp14="http://schemas.microsoft.com/office/word/2010/wordprocessingDrawing" xmlns:wp="http://schemas.openxmlformats.org/drawingml/2006/wordprocessingDrawing" xmlns:w10="urn:schemas-microsoft-com:office:word" xmlns:w="http://schemas.openxmlformats.org/wordprocessingml/2006/main" xmlns:w14="http://schemas.microsoft.com/office/word/2010/wordml" xmlns:w15="http://schemas.microsoft.com/office/word/2012/wordml" xmlns:w16se="http://schemas.microsoft.com/office/word/2015/wordml/symex" xmlns:wpg="http://schemas.microsoft.com/office/word/2010/wordprocessingGroup" xmlns:wpi="http://schemas.microsoft.com/office/word/2010/wordprocessingInk" xmlns:wne="http://schemas.microsoft.com/office/word/2006/wordml" xmlns:wps="http://schemas.microsoft.com/office/word/2010/wordprocessingShape" mc:Ignorable="w14 w15 w16se wp14">
+  <w:p>
+    <w:pPr>
+      <w:pStyle w:val="Voettekst"/>
       <w:jc w:val="right"/>
     </w:pPr>
+    <w:proofErr w:type="spellStart"/>
     <w:r>
       <w:t>Pagina</w:t>
     </w:r>
+    <w:proofErr w:type="spellEnd"/>
     <w:r>
       <w:rPr>
         <w:noProof/>
@@ -8246,7 +8645,7 @@
         <w:bCs/>
         <w:noProof/>
       </w:rPr>
-      <w:t>9</w:t>
+      <w:t>7</w:t>
     </w:r>
     <w:r>
       <w:rPr>
@@ -8299,6 +8698,16 @@
 </w:ftr>
 </file>
 
+<file path=word/footer3.xml><?xml version="1.0" encoding="utf-8"?>
+<w:ftr xmlns:wpc="http://schemas.microsoft.com/office/word/2010/wordprocessingCanvas" xmlns:cx="http://schemas.microsoft.com/office/drawing/2014/chartex" xmlns:cx1="http://schemas.microsoft.com/office/drawing/2015/9/8/chartex" xmlns:cx2="http://schemas.microsoft.com/office/drawing/2015/10/21/chartex" xmlns:mc="http://schemas.openxmlformats.org/markup-compatibility/2006" xmlns:o="urn:schemas-microsoft-com:office:office" xmlns:r="http://schemas.openxmlformats.org/officeDocument/2006/relationships" xmlns:m="http://schemas.openxmlformats.org/officeDocument/2006/math" xmlns:v="urn:schemas-microsoft-com:vml" xmlns:wp14="http://schemas.microsoft.com/office/word/2010/wordprocessingDrawing" xmlns:wp="http://schemas.openxmlformats.org/drawingml/2006/wordprocessingDrawing" xmlns:w10="urn:schemas-microsoft-com:office:word" xmlns:w="http://schemas.openxmlformats.org/wordprocessingml/2006/main" xmlns:w14="http://schemas.microsoft.com/office/word/2010/wordml" xmlns:w15="http://schemas.microsoft.com/office/word/2012/wordml" xmlns:w16se="http://schemas.microsoft.com/office/word/2015/wordml/symex" xmlns:wpg="http://schemas.microsoft.com/office/word/2010/wordprocessingGroup" xmlns:wpi="http://schemas.microsoft.com/office/word/2010/wordprocessingInk" xmlns:wne="http://schemas.microsoft.com/office/word/2006/wordml" xmlns:wps="http://schemas.microsoft.com/office/word/2010/wordprocessingShape" mc:Ignorable="w14 w15 w16se wp14">
+  <w:p>
+    <w:pPr>
+      <w:pStyle w:val="Voettekst"/>
+    </w:pPr>
+  </w:p>
+</w:ftr>
+</file>
+
 <file path=word/footnotes.xml><?xml version="1.0" encoding="utf-8"?>
 <w:footnotes xmlns:wpc="http://schemas.microsoft.com/office/word/2010/wordprocessingCanvas" xmlns:cx="http://schemas.microsoft.com/office/drawing/2014/chartex" xmlns:cx1="http://schemas.microsoft.com/office/drawing/2015/9/8/chartex" xmlns:cx2="http://schemas.microsoft.com/office/drawing/2015/10/21/chartex" xmlns:mc="http://schemas.openxmlformats.org/markup-compatibility/2006" xmlns:o="urn:schemas-microsoft-com:office:office" xmlns:r="http://schemas.openxmlformats.org/officeDocument/2006/relationships" xmlns:m="http://schemas.openxmlformats.org/officeDocument/2006/math" xmlns:v="urn:schemas-microsoft-com:vml" xmlns:wp14="http://schemas.microsoft.com/office/word/2010/wordprocessingDrawing" xmlns:wp="http://schemas.openxmlformats.org/drawingml/2006/wordprocessingDrawing" xmlns:w10="urn:schemas-microsoft-com:office:word" xmlns:w="http://schemas.openxmlformats.org/wordprocessingml/2006/main" xmlns:w14="http://schemas.microsoft.com/office/word/2010/wordml" xmlns:w15="http://schemas.microsoft.com/office/word/2012/wordml" xmlns:w16se="http://schemas.microsoft.com/office/word/2015/wordml/symex" xmlns:wpg="http://schemas.microsoft.com/office/word/2010/wordprocessingGroup" xmlns:wpi="http://schemas.microsoft.com/office/word/2010/wordprocessingInk" xmlns:wne="http://schemas.microsoft.com/office/word/2006/wordml" xmlns:wps="http://schemas.microsoft.com/office/word/2010/wordprocessingShape" mc:Ignorable="w14 w15 w16se wp14">
   <w:footnote w:type="separator" w:id="-1">
@@ -8319,6 +8728,16 @@
 </file>
 
 <file path=word/header1.xml><?xml version="1.0" encoding="utf-8"?>
+<w:hdr xmlns:wpc="http://schemas.microsoft.com/office/word/2010/wordprocessingCanvas" xmlns:cx="http://schemas.microsoft.com/office/drawing/2014/chartex" xmlns:cx1="http://schemas.microsoft.com/office/drawing/2015/9/8/chartex" xmlns:cx2="http://schemas.microsoft.com/office/drawing/2015/10/21/chartex" xmlns:mc="http://schemas.openxmlformats.org/markup-compatibility/2006" xmlns:o="urn:schemas-microsoft-com:office:office" xmlns:r="http://schemas.openxmlformats.org/officeDocument/2006/relationships" xmlns:m="http://schemas.openxmlformats.org/officeDocument/2006/math" xmlns:v="urn:schemas-microsoft-com:vml" xmlns:wp14="http://schemas.microsoft.com/office/word/2010/wordprocessingDrawing" xmlns:wp="http://schemas.openxmlformats.org/drawingml/2006/wordprocessingDrawing" xmlns:w10="urn:schemas-microsoft-com:office:word" xmlns:w="http://schemas.openxmlformats.org/wordprocessingml/2006/main" xmlns:w14="http://schemas.microsoft.com/office/word/2010/wordml" xmlns:w15="http://schemas.microsoft.com/office/word/2012/wordml" xmlns:w16se="http://schemas.microsoft.com/office/word/2015/wordml/symex" xmlns:wpg="http://schemas.microsoft.com/office/word/2010/wordprocessingGroup" xmlns:wpi="http://schemas.microsoft.com/office/word/2010/wordprocessingInk" xmlns:wne="http://schemas.microsoft.com/office/word/2006/wordml" xmlns:wps="http://schemas.microsoft.com/office/word/2010/wordprocessingShape" mc:Ignorable="w14 w15 w16se wp14">
+  <w:p>
+    <w:pPr>
+      <w:pStyle w:val="Koptekst"/>
+    </w:pPr>
+  </w:p>
+</w:hdr>
+</file>
+
+<file path=word/header2.xml><?xml version="1.0" encoding="utf-8"?>
 <w:hdr xmlns:wpc="http://schemas.microsoft.com/office/word/2010/wordprocessingCanvas" xmlns:cx="http://schemas.microsoft.com/office/drawing/2014/chartex" xmlns:cx1="http://schemas.microsoft.com/office/drawing/2015/9/8/chartex" xmlns:cx2="http://schemas.microsoft.com/office/drawing/2015/10/21/chartex" xmlns:mc="http://schemas.openxmlformats.org/markup-compatibility/2006" xmlns:o="urn:schemas-microsoft-com:office:office" xmlns:r="http://schemas.openxmlformats.org/officeDocument/2006/relationships" xmlns:m="http://schemas.openxmlformats.org/officeDocument/2006/math" xmlns:v="urn:schemas-microsoft-com:vml" xmlns:wp14="http://schemas.microsoft.com/office/word/2010/wordprocessingDrawing" xmlns:wp="http://schemas.openxmlformats.org/drawingml/2006/wordprocessingDrawing" xmlns:w10="urn:schemas-microsoft-com:office:word" xmlns:w="http://schemas.openxmlformats.org/wordprocessingml/2006/main" xmlns:w14="http://schemas.microsoft.com/office/word/2010/wordml" xmlns:w15="http://schemas.microsoft.com/office/word/2012/wordml" xmlns:w16se="http://schemas.microsoft.com/office/word/2015/wordml/symex" xmlns:wpg="http://schemas.microsoft.com/office/word/2010/wordprocessingGroup" xmlns:wpi="http://schemas.microsoft.com/office/word/2010/wordprocessingInk" xmlns:wne="http://schemas.microsoft.com/office/word/2006/wordml" xmlns:wps="http://schemas.microsoft.com/office/word/2010/wordprocessingShape" mc:Ignorable="w14 w15 w16se wp14">
   <w:tbl>
     <w:tblPr>
@@ -8361,6 +8780,7 @@
           <w:r>
             <w:fldChar w:fldCharType="separate"/>
           </w:r>
+          <w:proofErr w:type="spellStart"/>
           <w:r>
             <w:t>Acceptatie</w:t>
           </w:r>
@@ -8368,14 +8788,48 @@
             <w:fldChar w:fldCharType="end"/>
           </w:r>
           <w:r>
-            <w:t xml:space="preserve">testplan </w:t>
+            <w:t>testplan</w:t>
+          </w:r>
+          <w:proofErr w:type="spellEnd"/>
+          <w:r>
+            <w:t xml:space="preserve"> </w:t>
+          </w:r>
+          <w:proofErr w:type="spellStart"/>
+          <w:r>
+            <w:rPr>
+              <w:lang w:val="nl-NL"/>
+            </w:rPr>
+            <w:t>‘</w:t>
           </w:r>
           <w:r>
             <w:rPr>
               <w:lang w:val="nl-NL"/>
             </w:rPr>
-            <w:t>‘T Sloepske</w:t>
+            <w:t>T</w:t>
           </w:r>
+          <w:proofErr w:type="spellEnd"/>
+          <w:r>
+            <w:rPr>
+              <w:lang w:val="nl-NL"/>
+            </w:rPr>
+            <w:t xml:space="preserve"> </w:t>
+          </w:r>
+          <w:proofErr w:type="spellStart"/>
+          <w:r>
+            <w:rPr>
+              <w:lang w:val="nl-NL"/>
+            </w:rPr>
+            <w:t>Sloep</w:t>
+          </w:r>
+          <w:bookmarkStart w:id="25" w:name="_GoBack"/>
+          <w:bookmarkEnd w:id="25"/>
+          <w:r>
+            <w:rPr>
+              <w:lang w:val="nl-NL"/>
+            </w:rPr>
+            <w:t>ke</w:t>
+          </w:r>
+          <w:proofErr w:type="spellEnd"/>
           <w:r>
             <w:rPr>
               <w:lang w:val="nl-NL"/>
@@ -8394,6 +8848,16 @@
     </w:pPr>
   </w:p>
   <w:p/>
+</w:hdr>
+</file>
+
+<file path=word/header3.xml><?xml version="1.0" encoding="utf-8"?>
+<w:hdr xmlns:wpc="http://schemas.microsoft.com/office/word/2010/wordprocessingCanvas" xmlns:cx="http://schemas.microsoft.com/office/drawing/2014/chartex" xmlns:cx1="http://schemas.microsoft.com/office/drawing/2015/9/8/chartex" xmlns:cx2="http://schemas.microsoft.com/office/drawing/2015/10/21/chartex" xmlns:mc="http://schemas.openxmlformats.org/markup-compatibility/2006" xmlns:o="urn:schemas-microsoft-com:office:office" xmlns:r="http://schemas.openxmlformats.org/officeDocument/2006/relationships" xmlns:m="http://schemas.openxmlformats.org/officeDocument/2006/math" xmlns:v="urn:schemas-microsoft-com:vml" xmlns:wp14="http://schemas.microsoft.com/office/word/2010/wordprocessingDrawing" xmlns:wp="http://schemas.openxmlformats.org/drawingml/2006/wordprocessingDrawing" xmlns:w10="urn:schemas-microsoft-com:office:word" xmlns:w="http://schemas.openxmlformats.org/wordprocessingml/2006/main" xmlns:w14="http://schemas.microsoft.com/office/word/2010/wordml" xmlns:w15="http://schemas.microsoft.com/office/word/2012/wordml" xmlns:w16se="http://schemas.microsoft.com/office/word/2015/wordml/symex" xmlns:wpg="http://schemas.microsoft.com/office/word/2010/wordprocessingGroup" xmlns:wpi="http://schemas.microsoft.com/office/word/2010/wordprocessingInk" xmlns:wne="http://schemas.microsoft.com/office/word/2006/wordml" xmlns:wps="http://schemas.microsoft.com/office/word/2010/wordprocessingShape" mc:Ignorable="w14 w15 w16se wp14">
+  <w:p>
+    <w:pPr>
+      <w:pStyle w:val="Koptekst"/>
+    </w:pPr>
+  </w:p>
 </w:hdr>
 </file>
 
@@ -8420,17 +8884,17 @@
         <v:path o:extrusionok="f" gradientshapeok="t" o:connecttype="rect"/>
         <o:lock v:ext="edit" aspectratio="t"/>
       </v:shapetype>
-      <v:shape id="_x0000_i1059" type="#_x0000_t75" style="width:3in;height:3in" o:bullet="t"/>
+      <v:shape id="_x0000_i1062" type="#_x0000_t75" style="width:3in;height:3in" o:bullet="t"/>
     </w:pict>
   </w:numPicBullet>
   <w:numPicBullet w:numPicBulletId="1">
     <w:pict>
-      <v:shape id="_x0000_i1060" type="#_x0000_t75" style="width:3in;height:3in" o:bullet="t"/>
+      <v:shape id="_x0000_i1063" type="#_x0000_t75" style="width:3in;height:3in" o:bullet="t"/>
     </w:pict>
   </w:numPicBullet>
   <w:numPicBullet w:numPicBulletId="2">
     <w:pict>
-      <v:shape id="_x0000_i1061" type="#_x0000_t75" style="width:3in;height:3in" o:bullet="t"/>
+      <v:shape id="_x0000_i1064" type="#_x0000_t75" style="width:3in;height:3in" o:bullet="t"/>
     </w:pict>
   </w:numPicBullet>
   <w:abstractNum w:abstractNumId="0" w15:restartNumberingAfterBreak="0">
@@ -14478,7 +14942,7 @@
 </file>
 
 <file path=customXml/itemProps6.xml><?xml version="1.0" encoding="utf-8"?>
-<ds:datastoreItem xmlns:ds="http://schemas.openxmlformats.org/officeDocument/2006/customXml" ds:itemID="{F8A2A30C-33C8-46F8-B705-57F443B75189}">
+<ds:datastoreItem xmlns:ds="http://schemas.openxmlformats.org/officeDocument/2006/customXml" ds:itemID="{5D288F40-E449-4A49-8648-DEE917134F9F}">
   <ds:schemaRefs>
     <ds:schemaRef ds:uri="http://schemas.openxmlformats.org/officeDocument/2006/bibliography"/>
   </ds:schemaRefs>

</xml_diff>